<commit_message>
Added High-Level Architecture description and diagram
</commit_message>
<xml_diff>
--- a/Documentation/Dylan-Project_Plan.docx
+++ b/Documentation/Dylan-Project_Plan.docx
@@ -11,6 +11,291 @@
       </w:r>
     </w:p>
     <w:p>
+      <w:r>
+        <w:t xml:space="preserve">The team estimates that a completed product fulfilling all customer requirements will contain the following </w:t>
+      </w:r>
+      <w:r>
+        <w:t>components:</w:t>
+      </w:r>
+    </w:p>
+    <w:p>
+      <w:pPr>
+        <w:pStyle w:val="ListParagraph"/>
+        <w:numPr>
+          <w:ilvl w:val="0"/>
+          <w:numId w:val="7"/>
+        </w:numPr>
+      </w:pPr>
+      <w:r>
+        <w:t>User Web Interface</w:t>
+      </w:r>
+    </w:p>
+    <w:p>
+      <w:pPr>
+        <w:pStyle w:val="ListParagraph"/>
+        <w:numPr>
+          <w:ilvl w:val="1"/>
+          <w:numId w:val="7"/>
+        </w:numPr>
+      </w:pPr>
+      <w:r>
+        <w:t>Allows user to submit a new repository to watch and analyze</w:t>
+      </w:r>
+    </w:p>
+    <w:p>
+      <w:pPr>
+        <w:pStyle w:val="ListParagraph"/>
+        <w:numPr>
+          <w:ilvl w:val="1"/>
+          <w:numId w:val="7"/>
+        </w:numPr>
+      </w:pPr>
+      <w:r>
+        <w:t>Allows user to review data of currently watched repositories</w:t>
+      </w:r>
+    </w:p>
+    <w:p>
+      <w:pPr>
+        <w:pStyle w:val="ListParagraph"/>
+        <w:numPr>
+          <w:ilvl w:val="0"/>
+          <w:numId w:val="7"/>
+        </w:numPr>
+      </w:pPr>
+      <w:r>
+        <w:t>Web Backend</w:t>
+      </w:r>
+    </w:p>
+    <w:p>
+      <w:pPr>
+        <w:pStyle w:val="ListParagraph"/>
+        <w:numPr>
+          <w:ilvl w:val="1"/>
+          <w:numId w:val="7"/>
+        </w:numPr>
+      </w:pPr>
+      <w:r>
+        <w:t>Handle all user requests from the User Web Interface</w:t>
+      </w:r>
+    </w:p>
+    <w:p>
+      <w:pPr>
+        <w:pStyle w:val="ListParagraph"/>
+        <w:numPr>
+          <w:ilvl w:val="1"/>
+          <w:numId w:val="7"/>
+        </w:numPr>
+      </w:pPr>
+      <w:r>
+        <w:t>Adjust Metadata into user-friendly format for viewing or export</w:t>
+      </w:r>
+    </w:p>
+    <w:p>
+      <w:pPr>
+        <w:pStyle w:val="ListParagraph"/>
+        <w:numPr>
+          <w:ilvl w:val="0"/>
+          <w:numId w:val="7"/>
+        </w:numPr>
+      </w:pPr>
+      <w:proofErr w:type="spellStart"/>
+      <w:r>
+        <w:t>Git</w:t>
+      </w:r>
+      <w:proofErr w:type="spellEnd"/>
+      <w:r>
+        <w:t xml:space="preserve"> Cloner Component</w:t>
+      </w:r>
+    </w:p>
+    <w:p>
+      <w:pPr>
+        <w:pStyle w:val="ListParagraph"/>
+        <w:numPr>
+          <w:ilvl w:val="1"/>
+          <w:numId w:val="7"/>
+        </w:numPr>
+      </w:pPr>
+      <w:r>
+        <w:t xml:space="preserve">Clone and update watched </w:t>
+      </w:r>
+      <w:proofErr w:type="spellStart"/>
+      <w:r>
+        <w:t>git</w:t>
+      </w:r>
+      <w:proofErr w:type="spellEnd"/>
+      <w:r>
+        <w:t xml:space="preserve"> repositories to server disk</w:t>
+      </w:r>
+    </w:p>
+    <w:p>
+      <w:pPr>
+        <w:pStyle w:val="ListParagraph"/>
+        <w:numPr>
+          <w:ilvl w:val="0"/>
+          <w:numId w:val="7"/>
+        </w:numPr>
+      </w:pPr>
+      <w:r>
+        <w:t>Metadata Parser Component</w:t>
+      </w:r>
+    </w:p>
+    <w:p>
+      <w:pPr>
+        <w:pStyle w:val="ListParagraph"/>
+        <w:numPr>
+          <w:ilvl w:val="1"/>
+          <w:numId w:val="7"/>
+        </w:numPr>
+      </w:pPr>
+      <w:r>
+        <w:t xml:space="preserve">Parse </w:t>
+      </w:r>
+      <w:proofErr w:type="spellStart"/>
+      <w:r>
+        <w:t>git</w:t>
+      </w:r>
+      <w:proofErr w:type="spellEnd"/>
+      <w:r>
+        <w:t xml:space="preserve"> repositories on disk, collecting metadata used in analysis</w:t>
+      </w:r>
+    </w:p>
+    <w:p>
+      <w:pPr>
+        <w:pStyle w:val="ListParagraph"/>
+        <w:numPr>
+          <w:ilvl w:val="0"/>
+          <w:numId w:val="7"/>
+        </w:numPr>
+      </w:pPr>
+      <w:r>
+        <w:t>Database</w:t>
+      </w:r>
+    </w:p>
+    <w:p>
+      <w:pPr>
+        <w:pStyle w:val="ListParagraph"/>
+        <w:numPr>
+          <w:ilvl w:val="1"/>
+          <w:numId w:val="7"/>
+        </w:numPr>
+      </w:pPr>
+      <w:r>
+        <w:t>Store the metadata collected by Metadata Parser Component</w:t>
+      </w:r>
+    </w:p>
+    <w:p>
+      <w:pPr>
+        <w:pStyle w:val="ListParagraph"/>
+        <w:numPr>
+          <w:ilvl w:val="1"/>
+          <w:numId w:val="7"/>
+        </w:numPr>
+      </w:pPr>
+      <w:r>
+        <w:t>Return requested data to Web Backend</w:t>
+      </w:r>
+    </w:p>
+    <w:p>
+      <w:pPr>
+        <w:pStyle w:val="ListParagraph"/>
+        <w:numPr>
+          <w:ilvl w:val="0"/>
+          <w:numId w:val="7"/>
+        </w:numPr>
+      </w:pPr>
+      <w:proofErr w:type="spellStart"/>
+      <w:r>
+        <w:t>Git</w:t>
+      </w:r>
+      <w:proofErr w:type="spellEnd"/>
+      <w:r>
+        <w:t xml:space="preserve"> repository (Provided by User)</w:t>
+      </w:r>
+    </w:p>
+    <w:p>
+      <w:pPr>
+        <w:pStyle w:val="ListParagraph"/>
+        <w:numPr>
+          <w:ilvl w:val="1"/>
+          <w:numId w:val="7"/>
+        </w:numPr>
+      </w:pPr>
+      <w:r>
+        <w:t>Provided by user in User Web Interface</w:t>
+      </w:r>
+    </w:p>
+    <w:p>
+      <w:pPr>
+        <w:pStyle w:val="ListParagraph"/>
+        <w:numPr>
+          <w:ilvl w:val="1"/>
+          <w:numId w:val="7"/>
+        </w:numPr>
+      </w:pPr>
+      <w:r>
+        <w:t xml:space="preserve">Cloned by </w:t>
+      </w:r>
+      <w:proofErr w:type="spellStart"/>
+      <w:r>
+        <w:t>Git</w:t>
+      </w:r>
+      <w:proofErr w:type="spellEnd"/>
+      <w:r>
+        <w:t xml:space="preserve"> Cloner Component</w:t>
+      </w:r>
+    </w:p>
+    <w:p>
+      <w:r>
+        <w:rPr>
+          <w:noProof/>
+        </w:rPr>
+        <w:drawing>
+          <wp:inline distT="0" distB="0" distL="0" distR="0">
+            <wp:extent cx="5943600" cy="2140585"/>
+            <wp:effectExtent l="0" t="0" r="0" b="0"/>
+            <wp:docPr id="1" name="Picture 1"/>
+            <wp:cNvGraphicFramePr>
+              <a:graphicFrameLocks xmlns:a="http://schemas.openxmlformats.org/drawingml/2006/main" noChangeAspect="1"/>
+            </wp:cNvGraphicFramePr>
+            <a:graphic xmlns:a="http://schemas.openxmlformats.org/drawingml/2006/main">
+              <a:graphicData uri="http://schemas.openxmlformats.org/drawingml/2006/picture">
+                <pic:pic xmlns:pic="http://schemas.openxmlformats.org/drawingml/2006/picture">
+                  <pic:nvPicPr>
+                    <pic:cNvPr id="1" name="High-Level_Architecture.png"/>
+                    <pic:cNvPicPr/>
+                  </pic:nvPicPr>
+                  <pic:blipFill>
+                    <a:blip r:embed="rId5">
+                      <a:extLst>
+                        <a:ext uri="{28A0092B-C50C-407E-A947-70E740481C1C}">
+                          <a14:useLocalDpi xmlns:a14="http://schemas.microsoft.com/office/drawing/2010/main" val="0"/>
+                        </a:ext>
+                      </a:extLst>
+                    </a:blip>
+                    <a:stretch>
+                      <a:fillRect/>
+                    </a:stretch>
+                  </pic:blipFill>
+                  <pic:spPr>
+                    <a:xfrm>
+                      <a:off x="0" y="0"/>
+                      <a:ext cx="5943600" cy="2140585"/>
+                    </a:xfrm>
+                    <a:prstGeom prst="rect">
+                      <a:avLst/>
+                    </a:prstGeom>
+                  </pic:spPr>
+                </pic:pic>
+              </a:graphicData>
+            </a:graphic>
+          </wp:inline>
+        </w:drawing>
+      </w:r>
+    </w:p>
+    <w:p>
+      <w:r>
+        <w:t>Illustration 1. High-Level Architecture of Estimated Components</w:t>
+      </w:r>
       <w:bookmarkStart w:id="0" w:name="_GoBack"/>
       <w:bookmarkEnd w:id="0"/>
     </w:p>
@@ -226,6 +511,119 @@
         </w:tabs>
         <w:ind w:left="6480" w:hanging="720"/>
       </w:pPr>
+    </w:lvl>
+  </w:abstractNum>
+  <w:abstractNum w:abstractNumId="2" w15:restartNumberingAfterBreak="0">
+    <w:nsid w:val="2F70207A"/>
+    <w:multiLevelType w:val="hybridMultilevel"/>
+    <w:tmpl w:val="39BC5722"/>
+    <w:lvl w:ilvl="0" w:tplc="04090001">
+      <w:start w:val="1"/>
+      <w:numFmt w:val="bullet"/>
+      <w:lvlText w:val=""/>
+      <w:lvlJc w:val="left"/>
+      <w:pPr>
+        <w:ind w:left="720" w:hanging="360"/>
+      </w:pPr>
+      <w:rPr>
+        <w:rFonts w:ascii="Symbol" w:hAnsi="Symbol" w:hint="default"/>
+      </w:rPr>
+    </w:lvl>
+    <w:lvl w:ilvl="1" w:tplc="04090003">
+      <w:start w:val="1"/>
+      <w:numFmt w:val="bullet"/>
+      <w:lvlText w:val="o"/>
+      <w:lvlJc w:val="left"/>
+      <w:pPr>
+        <w:ind w:left="1440" w:hanging="360"/>
+      </w:pPr>
+      <w:rPr>
+        <w:rFonts w:ascii="Courier New" w:hAnsi="Courier New" w:cs="Courier New" w:hint="default"/>
+      </w:rPr>
+    </w:lvl>
+    <w:lvl w:ilvl="2" w:tplc="04090005">
+      <w:start w:val="1"/>
+      <w:numFmt w:val="bullet"/>
+      <w:lvlText w:val=""/>
+      <w:lvlJc w:val="left"/>
+      <w:pPr>
+        <w:ind w:left="2160" w:hanging="360"/>
+      </w:pPr>
+      <w:rPr>
+        <w:rFonts w:ascii="Wingdings" w:hAnsi="Wingdings" w:hint="default"/>
+      </w:rPr>
+    </w:lvl>
+    <w:lvl w:ilvl="3" w:tplc="04090001" w:tentative="1">
+      <w:start w:val="1"/>
+      <w:numFmt w:val="bullet"/>
+      <w:lvlText w:val=""/>
+      <w:lvlJc w:val="left"/>
+      <w:pPr>
+        <w:ind w:left="2880" w:hanging="360"/>
+      </w:pPr>
+      <w:rPr>
+        <w:rFonts w:ascii="Symbol" w:hAnsi="Symbol" w:hint="default"/>
+      </w:rPr>
+    </w:lvl>
+    <w:lvl w:ilvl="4" w:tplc="04090003" w:tentative="1">
+      <w:start w:val="1"/>
+      <w:numFmt w:val="bullet"/>
+      <w:lvlText w:val="o"/>
+      <w:lvlJc w:val="left"/>
+      <w:pPr>
+        <w:ind w:left="3600" w:hanging="360"/>
+      </w:pPr>
+      <w:rPr>
+        <w:rFonts w:ascii="Courier New" w:hAnsi="Courier New" w:cs="Courier New" w:hint="default"/>
+      </w:rPr>
+    </w:lvl>
+    <w:lvl w:ilvl="5" w:tplc="04090005" w:tentative="1">
+      <w:start w:val="1"/>
+      <w:numFmt w:val="bullet"/>
+      <w:lvlText w:val=""/>
+      <w:lvlJc w:val="left"/>
+      <w:pPr>
+        <w:ind w:left="4320" w:hanging="360"/>
+      </w:pPr>
+      <w:rPr>
+        <w:rFonts w:ascii="Wingdings" w:hAnsi="Wingdings" w:hint="default"/>
+      </w:rPr>
+    </w:lvl>
+    <w:lvl w:ilvl="6" w:tplc="04090001" w:tentative="1">
+      <w:start w:val="1"/>
+      <w:numFmt w:val="bullet"/>
+      <w:lvlText w:val=""/>
+      <w:lvlJc w:val="left"/>
+      <w:pPr>
+        <w:ind w:left="5040" w:hanging="360"/>
+      </w:pPr>
+      <w:rPr>
+        <w:rFonts w:ascii="Symbol" w:hAnsi="Symbol" w:hint="default"/>
+      </w:rPr>
+    </w:lvl>
+    <w:lvl w:ilvl="7" w:tplc="04090003" w:tentative="1">
+      <w:start w:val="1"/>
+      <w:numFmt w:val="bullet"/>
+      <w:lvlText w:val="o"/>
+      <w:lvlJc w:val="left"/>
+      <w:pPr>
+        <w:ind w:left="5760" w:hanging="360"/>
+      </w:pPr>
+      <w:rPr>
+        <w:rFonts w:ascii="Courier New" w:hAnsi="Courier New" w:cs="Courier New" w:hint="default"/>
+      </w:rPr>
+    </w:lvl>
+    <w:lvl w:ilvl="8" w:tplc="04090005" w:tentative="1">
+      <w:start w:val="1"/>
+      <w:numFmt w:val="bullet"/>
+      <w:lvlText w:val=""/>
+      <w:lvlJc w:val="left"/>
+      <w:pPr>
+        <w:ind w:left="6480" w:hanging="360"/>
+      </w:pPr>
+      <w:rPr>
+        <w:rFonts w:ascii="Wingdings" w:hAnsi="Wingdings" w:hint="default"/>
+      </w:rPr>
     </w:lvl>
   </w:abstractNum>
   <w:num w:numId="1">
@@ -245,6 +643,9 @@
   </w:num>
   <w:num w:numId="6">
     <w:abstractNumId w:val="1"/>
+  </w:num>
+  <w:num w:numId="7">
+    <w:abstractNumId w:val="2"/>
   </w:num>
 </w:numbering>
 </file>
@@ -846,6 +1247,17 @@
       <w:szCs w:val="56"/>
     </w:rPr>
   </w:style>
+  <w:style w:type="paragraph" w:styleId="ListParagraph">
+    <w:name w:val="List Paragraph"/>
+    <w:basedOn w:val="Normal"/>
+    <w:uiPriority w:val="34"/>
+    <w:qFormat/>
+    <w:rsid w:val="00193FA4"/>
+    <w:pPr>
+      <w:ind w:left="720"/>
+      <w:contextualSpacing/>
+    </w:pPr>
+  </w:style>
 </w:styles>
 </file>
 

</xml_diff>

<commit_message>
Added milestones. Still needs estimated hours, left for team discussion
</commit_message>
<xml_diff>
--- a/Documentation/Dylan-Project_Plan.docx
+++ b/Documentation/Dylan-Project_Plan.docx
@@ -296,6 +296,238 @@
       <w:r>
         <w:t>Illustration 1. High-Level Architecture of Estimated Components</w:t>
       </w:r>
+    </w:p>
+    <w:p>
+      <w:r>
+        <w:t>In the pursuance of the completed product, the following milestones will be reached after an estimated amount of person-hours:</w:t>
+      </w:r>
+    </w:p>
+    <w:p>
+      <w:pPr>
+        <w:pStyle w:val="ListParagraph"/>
+        <w:numPr>
+          <w:ilvl w:val="0"/>
+          <w:numId w:val="8"/>
+        </w:numPr>
+      </w:pPr>
+      <w:r>
+        <w:t xml:space="preserve">Initial technology stack configured </w:t>
+      </w:r>
+      <w:r>
+        <w:tab/>
+      </w:r>
+      <w:r>
+        <w:tab/>
+      </w:r>
+      <w:r>
+        <w:t>– Estimated:</w:t>
+      </w:r>
+    </w:p>
+    <w:p>
+      <w:pPr>
+        <w:pStyle w:val="ListParagraph"/>
+        <w:numPr>
+          <w:ilvl w:val="0"/>
+          <w:numId w:val="8"/>
+        </w:numPr>
+      </w:pPr>
+      <w:r>
+        <w:lastRenderedPageBreak/>
+        <w:t xml:space="preserve">Completed web front end </w:t>
+      </w:r>
+      <w:r>
+        <w:tab/>
+      </w:r>
+      <w:r>
+        <w:tab/>
+      </w:r>
+      <w:r>
+        <w:tab/>
+      </w:r>
+      <w:r>
+        <w:tab/>
+      </w:r>
+      <w:r>
+        <w:t xml:space="preserve">– Estimated: </w:t>
+      </w:r>
+    </w:p>
+    <w:p>
+      <w:pPr>
+        <w:pStyle w:val="ListParagraph"/>
+        <w:numPr>
+          <w:ilvl w:val="0"/>
+          <w:numId w:val="8"/>
+        </w:numPr>
+      </w:pPr>
+      <w:proofErr w:type="spellStart"/>
+      <w:r>
+        <w:t>Git</w:t>
+      </w:r>
+      <w:proofErr w:type="spellEnd"/>
+      <w:r>
+        <w:t xml:space="preserve"> Cloning Component created </w:t>
+      </w:r>
+      <w:r>
+        <w:tab/>
+      </w:r>
+      <w:r>
+        <w:tab/>
+      </w:r>
+      <w:r>
+        <w:tab/>
+      </w:r>
+      <w:r>
+        <w:t xml:space="preserve">– Estimated: </w:t>
+      </w:r>
+    </w:p>
+    <w:p>
+      <w:pPr>
+        <w:pStyle w:val="ListParagraph"/>
+        <w:numPr>
+          <w:ilvl w:val="0"/>
+          <w:numId w:val="8"/>
+        </w:numPr>
+      </w:pPr>
+      <w:r>
+        <w:t xml:space="preserve">Metadata Parsing Component created </w:t>
+      </w:r>
+      <w:r>
+        <w:tab/>
+      </w:r>
+      <w:r>
+        <w:tab/>
+        <w:t>– Estimated:</w:t>
+      </w:r>
+    </w:p>
+    <w:p>
+      <w:pPr>
+        <w:pStyle w:val="ListParagraph"/>
+        <w:numPr>
+          <w:ilvl w:val="0"/>
+          <w:numId w:val="8"/>
+        </w:numPr>
+      </w:pPr>
+      <w:r>
+        <w:t xml:space="preserve">Prototype display of repository metadata </w:t>
+      </w:r>
+      <w:r>
+        <w:tab/>
+        <w:t>– Estimated:</w:t>
+      </w:r>
+      <w:r>
+        <w:t xml:space="preserve"> </w:t>
+      </w:r>
+    </w:p>
+    <w:p>
+      <w:pPr>
+        <w:pStyle w:val="ListParagraph"/>
+        <w:numPr>
+          <w:ilvl w:val="1"/>
+          <w:numId w:val="8"/>
+        </w:numPr>
+      </w:pPr>
+      <w:r>
+        <w:t>CS425 Exit</w:t>
+      </w:r>
+    </w:p>
+    <w:p>
+      <w:pPr>
+        <w:pStyle w:val="ListParagraph"/>
+        <w:numPr>
+          <w:ilvl w:val="0"/>
+          <w:numId w:val="8"/>
+        </w:numPr>
+      </w:pPr>
+      <w:r>
+        <w:t xml:space="preserve">Web backend returns data to frontend </w:t>
+      </w:r>
+      <w:r>
+        <w:tab/>
+      </w:r>
+      <w:r>
+        <w:tab/>
+      </w:r>
+      <w:r>
+        <w:t>– Estimated:</w:t>
+      </w:r>
+    </w:p>
+    <w:p>
+      <w:pPr>
+        <w:pStyle w:val="ListParagraph"/>
+        <w:numPr>
+          <w:ilvl w:val="0"/>
+          <w:numId w:val="8"/>
+        </w:numPr>
+      </w:pPr>
+      <w:r>
+        <w:t xml:space="preserve">Hotspot scoring algorithm implemented </w:t>
+      </w:r>
+      <w:r>
+        <w:tab/>
+      </w:r>
+      <w:r>
+        <w:tab/>
+        <w:t>– Estimated:</w:t>
+      </w:r>
+    </w:p>
+    <w:p>
+      <w:pPr>
+        <w:pStyle w:val="ListParagraph"/>
+        <w:numPr>
+          <w:ilvl w:val="0"/>
+          <w:numId w:val="8"/>
+        </w:numPr>
+      </w:pPr>
+      <w:r>
+        <w:t xml:space="preserve">Full implementation of system </w:t>
+      </w:r>
+      <w:r>
+        <w:tab/>
+      </w:r>
+      <w:r>
+        <w:tab/>
+      </w:r>
+      <w:r>
+        <w:tab/>
+        <w:t xml:space="preserve">– Estimated: </w:t>
+      </w:r>
+    </w:p>
+    <w:p>
+      <w:pPr>
+        <w:pStyle w:val="ListParagraph"/>
+        <w:numPr>
+          <w:ilvl w:val="0"/>
+          <w:numId w:val="8"/>
+        </w:numPr>
+      </w:pPr>
+      <w:r>
+        <w:t xml:space="preserve">Post-Mortem Report </w:t>
+      </w:r>
+      <w:r>
+        <w:tab/>
+      </w:r>
+      <w:r>
+        <w:tab/>
+      </w:r>
+      <w:r>
+        <w:tab/>
+      </w:r>
+      <w:r>
+        <w:tab/>
+        <w:t>– Estimated:</w:t>
+      </w:r>
+    </w:p>
+    <w:p>
+      <w:pPr>
+        <w:pStyle w:val="ListParagraph"/>
+        <w:numPr>
+          <w:ilvl w:val="1"/>
+          <w:numId w:val="8"/>
+        </w:numPr>
+      </w:pPr>
+      <w:r>
+        <w:t>CS499 Exit</w:t>
+      </w:r>
       <w:bookmarkStart w:id="0" w:name="_GoBack"/>
       <w:bookmarkEnd w:id="0"/>
     </w:p>
@@ -542,6 +774,119 @@
       </w:rPr>
     </w:lvl>
     <w:lvl w:ilvl="2" w:tplc="04090005">
+      <w:start w:val="1"/>
+      <w:numFmt w:val="bullet"/>
+      <w:lvlText w:val=""/>
+      <w:lvlJc w:val="left"/>
+      <w:pPr>
+        <w:ind w:left="2160" w:hanging="360"/>
+      </w:pPr>
+      <w:rPr>
+        <w:rFonts w:ascii="Wingdings" w:hAnsi="Wingdings" w:hint="default"/>
+      </w:rPr>
+    </w:lvl>
+    <w:lvl w:ilvl="3" w:tplc="04090001" w:tentative="1">
+      <w:start w:val="1"/>
+      <w:numFmt w:val="bullet"/>
+      <w:lvlText w:val=""/>
+      <w:lvlJc w:val="left"/>
+      <w:pPr>
+        <w:ind w:left="2880" w:hanging="360"/>
+      </w:pPr>
+      <w:rPr>
+        <w:rFonts w:ascii="Symbol" w:hAnsi="Symbol" w:hint="default"/>
+      </w:rPr>
+    </w:lvl>
+    <w:lvl w:ilvl="4" w:tplc="04090003" w:tentative="1">
+      <w:start w:val="1"/>
+      <w:numFmt w:val="bullet"/>
+      <w:lvlText w:val="o"/>
+      <w:lvlJc w:val="left"/>
+      <w:pPr>
+        <w:ind w:left="3600" w:hanging="360"/>
+      </w:pPr>
+      <w:rPr>
+        <w:rFonts w:ascii="Courier New" w:hAnsi="Courier New" w:cs="Courier New" w:hint="default"/>
+      </w:rPr>
+    </w:lvl>
+    <w:lvl w:ilvl="5" w:tplc="04090005" w:tentative="1">
+      <w:start w:val="1"/>
+      <w:numFmt w:val="bullet"/>
+      <w:lvlText w:val=""/>
+      <w:lvlJc w:val="left"/>
+      <w:pPr>
+        <w:ind w:left="4320" w:hanging="360"/>
+      </w:pPr>
+      <w:rPr>
+        <w:rFonts w:ascii="Wingdings" w:hAnsi="Wingdings" w:hint="default"/>
+      </w:rPr>
+    </w:lvl>
+    <w:lvl w:ilvl="6" w:tplc="04090001" w:tentative="1">
+      <w:start w:val="1"/>
+      <w:numFmt w:val="bullet"/>
+      <w:lvlText w:val=""/>
+      <w:lvlJc w:val="left"/>
+      <w:pPr>
+        <w:ind w:left="5040" w:hanging="360"/>
+      </w:pPr>
+      <w:rPr>
+        <w:rFonts w:ascii="Symbol" w:hAnsi="Symbol" w:hint="default"/>
+      </w:rPr>
+    </w:lvl>
+    <w:lvl w:ilvl="7" w:tplc="04090003" w:tentative="1">
+      <w:start w:val="1"/>
+      <w:numFmt w:val="bullet"/>
+      <w:lvlText w:val="o"/>
+      <w:lvlJc w:val="left"/>
+      <w:pPr>
+        <w:ind w:left="5760" w:hanging="360"/>
+      </w:pPr>
+      <w:rPr>
+        <w:rFonts w:ascii="Courier New" w:hAnsi="Courier New" w:cs="Courier New" w:hint="default"/>
+      </w:rPr>
+    </w:lvl>
+    <w:lvl w:ilvl="8" w:tplc="04090005" w:tentative="1">
+      <w:start w:val="1"/>
+      <w:numFmt w:val="bullet"/>
+      <w:lvlText w:val=""/>
+      <w:lvlJc w:val="left"/>
+      <w:pPr>
+        <w:ind w:left="6480" w:hanging="360"/>
+      </w:pPr>
+      <w:rPr>
+        <w:rFonts w:ascii="Wingdings" w:hAnsi="Wingdings" w:hint="default"/>
+      </w:rPr>
+    </w:lvl>
+  </w:abstractNum>
+  <w:abstractNum w:abstractNumId="3" w15:restartNumberingAfterBreak="0">
+    <w:nsid w:val="4D840DEB"/>
+    <w:multiLevelType w:val="hybridMultilevel"/>
+    <w:tmpl w:val="534E2906"/>
+    <w:lvl w:ilvl="0" w:tplc="04090001">
+      <w:start w:val="1"/>
+      <w:numFmt w:val="bullet"/>
+      <w:lvlText w:val=""/>
+      <w:lvlJc w:val="left"/>
+      <w:pPr>
+        <w:ind w:left="720" w:hanging="360"/>
+      </w:pPr>
+      <w:rPr>
+        <w:rFonts w:ascii="Symbol" w:hAnsi="Symbol" w:hint="default"/>
+      </w:rPr>
+    </w:lvl>
+    <w:lvl w:ilvl="1" w:tplc="04090003">
+      <w:start w:val="1"/>
+      <w:numFmt w:val="bullet"/>
+      <w:lvlText w:val="o"/>
+      <w:lvlJc w:val="left"/>
+      <w:pPr>
+        <w:ind w:left="1440" w:hanging="360"/>
+      </w:pPr>
+      <w:rPr>
+        <w:rFonts w:ascii="Courier New" w:hAnsi="Courier New" w:cs="Courier New" w:hint="default"/>
+      </w:rPr>
+    </w:lvl>
+    <w:lvl w:ilvl="2" w:tplc="04090005" w:tentative="1">
       <w:start w:val="1"/>
       <w:numFmt w:val="bullet"/>
       <w:lvlText w:val=""/>
@@ -646,6 +991,9 @@
   </w:num>
   <w:num w:numId="7">
     <w:abstractNumId w:val="2"/>
+  </w:num>
+  <w:num w:numId="8">
+    <w:abstractNumId w:val="3"/>
   </w:num>
 </w:numbering>
 </file>

</xml_diff>